<commit_message>
Updated draft of RVD3 (add the Bayesian sensitivity analysis review)
</commit_message>
<xml_diff>
--- a/doc/2014bioinformatics_zhang/figs/priors_compare.docx
+++ b/doc/2014bioinformatics_zhang/figs/priors_compare.docx
@@ -1,16 +1,163 @@
 
 <file path=word/document.xml><?xml version="1.0" encoding="utf-8"?>
-<w:document xmlns:wpc="http://schemas.microsoft.com/office/word/2010/wordprocessingCanvas" xmlns:mc="http://schemas.openxmlformats.org/markup-compatibility/2006" xmlns:o="urn:schemas-microsoft-com:office:office" xmlns:r="http://schemas.openxmlformats.org/officeDocument/2006/relationships" xmlns:m="http://schemas.openxmlformats.org/officeDocument/2006/math" xmlns:v="urn:schemas-microsoft-com:vml" xmlns:wp14="http://schemas.microsoft.com/office/word/2010/wordprocessingDrawing" xmlns:wp="http://schemas.openxmlformats.org/drawingml/2006/wordprocessingDrawing" xmlns:w10="urn:schemas-microsoft-com:office:word" xmlns:w="http://schemas.openxmlformats.org/wordprocessingml/2006/main" xmlns:w14="http://schemas.microsoft.com/office/word/2010/wordml" xmlns:w15="http://schemas.microsoft.com/office/word/2012/wordml" xmlns:wpg="http://schemas.microsoft.com/office/word/2010/wordprocessingGroup" xmlns:wpi="http://schemas.microsoft.com/office/word/2010/wordprocessingInk" xmlns:wne="http://schemas.microsoft.com/office/word/2006/wordml" xmlns:wps="http://schemas.microsoft.com/office/word/2010/wordprocessingShape" mc:Ignorable="w14 w15 wp14">
+<w:document xmlns:wpc="http://schemas.microsoft.com/office/word/2010/wordprocessingCanvas" xmlns:mc="http://schemas.openxmlformats.org/markup-compatibility/2006" xmlns:o="urn:schemas-microsoft-com:office:office" xmlns:r="http://schemas.openxmlformats.org/officeDocument/2006/relationships" xmlns:m="http://schemas.openxmlformats.org/officeDocument/2006/math" xmlns:v="urn:schemas-microsoft-com:vml" xmlns:wp14="http://schemas.microsoft.com/office/word/2010/wordprocessingDrawing" xmlns:wp="http://schemas.openxmlformats.org/drawingml/2006/wordprocessingDrawing" xmlns:w10="urn:schemas-microsoft-com:office:word" xmlns:w="http://schemas.openxmlformats.org/wordprocessingml/2006/main" xmlns:w14="http://schemas.microsoft.com/office/word/2010/wordml" xmlns:wpg="http://schemas.microsoft.com/office/word/2010/wordprocessingGroup" xmlns:wpi="http://schemas.microsoft.com/office/word/2010/wordprocessingInk" xmlns:wne="http://schemas.microsoft.com/office/word/2006/wordml" xmlns:wps="http://schemas.microsoft.com/office/word/2010/wordprocessingShape" mc:Ignorable="w14 wp14">
   <w:body>
     <w:p>
       <w:r>
         <w:rPr>
           <w:noProof/>
+          <w:lang w:eastAsia="en-US"/>
         </w:rPr>
         <mc:AlternateContent>
           <mc:Choice Requires="wps">
             <w:drawing>
-              <wp:anchor distT="0" distB="0" distL="114300" distR="114300" simplePos="0" relativeHeight="251659264" behindDoc="0" locked="0" layoutInCell="1" allowOverlap="1" wp14:anchorId="05A80F70" wp14:editId="1B64ED11">
+              <wp:anchor distT="0" distB="0" distL="114300" distR="114300" simplePos="0" relativeHeight="251661312" behindDoc="0" locked="0" layoutInCell="1" allowOverlap="1">
+                <wp:simplePos x="0" y="0"/>
+                <wp:positionH relativeFrom="column">
+                  <wp:posOffset>2632710</wp:posOffset>
+                </wp:positionH>
+                <wp:positionV relativeFrom="paragraph">
+                  <wp:posOffset>1309042</wp:posOffset>
+                </wp:positionV>
+                <wp:extent cx="1919827" cy="0"/>
+                <wp:effectExtent l="0" t="0" r="23495" b="19050"/>
+                <wp:wrapNone/>
+                <wp:docPr id="2" name="Straight Connector 2"/>
+                <wp:cNvGraphicFramePr/>
+                <a:graphic xmlns:a="http://schemas.openxmlformats.org/drawingml/2006/main">
+                  <a:graphicData uri="http://schemas.microsoft.com/office/word/2010/wordprocessingShape">
+                    <wps:wsp>
+                      <wps:cNvCnPr/>
+                      <wps:spPr>
+                        <a:xfrm>
+                          <a:off x="0" y="0"/>
+                          <a:ext cx="1919827" cy="0"/>
+                        </a:xfrm>
+                        <a:prstGeom prst="line">
+                          <a:avLst/>
+                        </a:prstGeom>
+                        <a:ln w="6350">
+                          <a:solidFill>
+                            <a:srgbClr val="FF0000"/>
+                          </a:solidFill>
+                          <a:prstDash val="dash"/>
+                        </a:ln>
+                      </wps:spPr>
+                      <wps:style>
+                        <a:lnRef idx="1">
+                          <a:schemeClr val="accent1"/>
+                        </a:lnRef>
+                        <a:fillRef idx="0">
+                          <a:schemeClr val="accent1"/>
+                        </a:fillRef>
+                        <a:effectRef idx="0">
+                          <a:schemeClr val="accent1"/>
+                        </a:effectRef>
+                        <a:fontRef idx="minor">
+                          <a:schemeClr val="tx1"/>
+                        </a:fontRef>
+                      </wps:style>
+                      <wps:bodyPr/>
+                    </wps:wsp>
+                  </a:graphicData>
+                </a:graphic>
+                <wp14:sizeRelH relativeFrom="margin">
+                  <wp14:pctWidth>0</wp14:pctWidth>
+                </wp14:sizeRelH>
+                <wp14:sizeRelV relativeFrom="margin">
+                  <wp14:pctHeight>0</wp14:pctHeight>
+                </wp14:sizeRelV>
+              </wp:anchor>
+            </w:drawing>
+          </mc:Choice>
+          <mc:Fallback>
+            <w:pict>
+              <v:line id="Straight Connector 2" o:spid="_x0000_s1026" style="position:absolute;z-index:251661312;visibility:visible;mso-wrap-style:square;mso-width-percent:0;mso-height-percent:0;mso-wrap-distance-left:9pt;mso-wrap-distance-top:0;mso-wrap-distance-right:9pt;mso-wrap-distance-bottom:0;mso-position-horizontal:absolute;mso-position-horizontal-relative:text;mso-position-vertical:absolute;mso-position-vertical-relative:text;mso-width-percent:0;mso-height-percent:0;mso-width-relative:margin;mso-height-relative:margin" from="207.3pt,103.05pt" to="358.45pt,103.05pt" o:gfxdata="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" strokecolor="red" strokeweight=".5pt">
+                <v:stroke dashstyle="dash" joinstyle="miter"/>
+              </v:line>
+            </w:pict>
+          </mc:Fallback>
+        </mc:AlternateContent>
+      </w:r>
+      <w:r>
+        <w:rPr>
+          <w:noProof/>
+          <w:lang w:eastAsia="en-US"/>
+        </w:rPr>
+        <mc:AlternateContent>
+          <mc:Choice Requires="wps">
+            <w:drawing>
+              <wp:anchor distT="0" distB="0" distL="114300" distR="114300" simplePos="0" relativeHeight="251662336" behindDoc="0" locked="0" layoutInCell="1" allowOverlap="1">
+                <wp:simplePos x="0" y="0"/>
+                <wp:positionH relativeFrom="column">
+                  <wp:posOffset>4925192</wp:posOffset>
+                </wp:positionH>
+                <wp:positionV relativeFrom="paragraph">
+                  <wp:posOffset>1293594</wp:posOffset>
+                </wp:positionV>
+                <wp:extent cx="1886726" cy="0"/>
+                <wp:effectExtent l="0" t="0" r="18415" b="19050"/>
+                <wp:wrapNone/>
+                <wp:docPr id="3" name="Straight Connector 3"/>
+                <wp:cNvGraphicFramePr/>
+                <a:graphic xmlns:a="http://schemas.openxmlformats.org/drawingml/2006/main">
+                  <a:graphicData uri="http://schemas.microsoft.com/office/word/2010/wordprocessingShape">
+                    <wps:wsp>
+                      <wps:cNvCnPr/>
+                      <wps:spPr>
+                        <a:xfrm>
+                          <a:off x="0" y="0"/>
+                          <a:ext cx="1886726" cy="0"/>
+                        </a:xfrm>
+                        <a:prstGeom prst="line">
+                          <a:avLst/>
+                        </a:prstGeom>
+                        <a:ln w="6350">
+                          <a:solidFill>
+                            <a:srgbClr val="FF0000"/>
+                          </a:solidFill>
+                          <a:prstDash val="dash"/>
+                        </a:ln>
+                      </wps:spPr>
+                      <wps:style>
+                        <a:lnRef idx="1">
+                          <a:schemeClr val="accent1"/>
+                        </a:lnRef>
+                        <a:fillRef idx="0">
+                          <a:schemeClr val="accent1"/>
+                        </a:fillRef>
+                        <a:effectRef idx="0">
+                          <a:schemeClr val="accent1"/>
+                        </a:effectRef>
+                        <a:fontRef idx="minor">
+                          <a:schemeClr val="tx1"/>
+                        </a:fontRef>
+                      </wps:style>
+                      <wps:bodyPr/>
+                    </wps:wsp>
+                  </a:graphicData>
+                </a:graphic>
+              </wp:anchor>
+            </w:drawing>
+          </mc:Choice>
+          <mc:Fallback>
+            <w:pict>
+              <v:line id="Straight Connector 3" o:spid="_x0000_s1026" style="position:absolute;z-index:251662336;visibility:visible;mso-wrap-style:square;mso-wrap-distance-left:9pt;mso-wrap-distance-top:0;mso-wrap-distance-right:9pt;mso-wrap-distance-bottom:0;mso-position-horizontal:absolute;mso-position-horizontal-relative:text;mso-position-vertical:absolute;mso-position-vertical-relative:text" from="387.8pt,101.85pt" to="536.35pt,101.85pt" o:gfxdata="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" strokecolor="red" strokeweight=".5pt">
+                <v:stroke dashstyle="dash" joinstyle="miter"/>
+              </v:line>
+            </w:pict>
+          </mc:Fallback>
+        </mc:AlternateContent>
+      </w:r>
+      <w:r>
+        <w:rPr>
+          <w:noProof/>
+          <w:lang w:eastAsia="en-US"/>
+        </w:rPr>
+        <mc:AlternateContent>
+          <mc:Choice Requires="wps">
+            <w:drawing>
+              <wp:anchor distT="0" distB="0" distL="114300" distR="114300" simplePos="0" relativeHeight="251658240" behindDoc="0" locked="0" layoutInCell="1" allowOverlap="1" wp14:anchorId="05A80F70" wp14:editId="1B64ED11">
                 <wp:simplePos x="0" y="0"/>
                 <wp:positionH relativeFrom="column">
                   <wp:posOffset>879894</wp:posOffset>
@@ -217,7 +364,7 @@
           </mc:Choice>
           <mc:Fallback>
             <w:pict>
-              <v:rect w14:anchorId="05A80F70" id="Rectangle 68" o:spid="_x0000_s1026" style="position:absolute;left:0;text-align:left;margin-left:69.3pt;margin-top:128.4pt;width:444.25pt;height:31.5pt;z-index:251659264;visibility:visible;mso-wrap-style:square;mso-width-percent:0;mso-wrap-distance-left:9pt;mso-wrap-distance-top:0;mso-wrap-distance-right:9pt;mso-wrap-distance-bottom:0;mso-position-horizontal:absolute;mso-position-horizontal-relative:text;mso-position-vertical:absolute;mso-position-vertical-relative:text;mso-width-percent:0;mso-width-relative:margin;v-text-anchor:top" o:gfxdata="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" filled="f" stroked="f">
+              <v:rect id="Rectangle 68" o:spid="_x0000_s1026" style="position:absolute;left:0;text-align:left;margin-left:69.3pt;margin-top:128.4pt;width:444.25pt;height:31.5pt;z-index:251658240;visibility:visible;mso-wrap-style:square;mso-width-percent:0;mso-wrap-distance-left:9pt;mso-wrap-distance-top:0;mso-wrap-distance-right:9pt;mso-wrap-distance-bottom:0;mso-position-horizontal:absolute;mso-position-horizontal-relative:text;mso-position-vertical:absolute;mso-position-vertical-relative:text;mso-width-percent:0;mso-width-relative:margin;v-text-anchor:top" o:gfxdata="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" filled="f" stroked="f">
                 <v:textbox style="mso-fit-shape-to-text:t">
                   <w:txbxContent>
                     <w:p>
@@ -363,9 +510,11 @@
           </mc:Fallback>
         </mc:AlternateContent>
       </w:r>
+      <w:bookmarkStart w:id="0" w:name="_GoBack"/>
       <w:r>
         <w:rPr>
           <w:noProof/>
+          <w:lang w:eastAsia="en-US"/>
         </w:rPr>
         <w:drawing>
           <wp:inline distT="0" distB="0" distL="0" distR="0" wp14:anchorId="11E4D34F">
@@ -385,7 +534,7 @@
                     </pic:cNvPicPr>
                   </pic:nvPicPr>
                   <pic:blipFill>
-                    <a:blip r:embed="rId4" cstate="print">
+                    <a:blip r:embed="rId5" cstate="print">
                       <a:extLst>
                         <a:ext uri="{28A0092B-C50C-407E-A947-70E740481C1C}">
                           <a14:useLocalDpi xmlns:a14="http://schemas.microsoft.com/office/drawing/2010/main" val="0"/>
@@ -413,7 +562,6 @@
           </wp:inline>
         </w:drawing>
       </w:r>
-      <w:bookmarkStart w:id="0" w:name="_GoBack"/>
       <w:bookmarkEnd w:id="0"/>
     </w:p>
     <w:sectPr>
@@ -427,7 +575,7 @@
 </file>
 
 <file path=word/styles.xml><?xml version="1.0" encoding="utf-8"?>
-<w:styles xmlns:mc="http://schemas.openxmlformats.org/markup-compatibility/2006" xmlns:r="http://schemas.openxmlformats.org/officeDocument/2006/relationships" xmlns:w="http://schemas.openxmlformats.org/wordprocessingml/2006/main" xmlns:w14="http://schemas.microsoft.com/office/word/2010/wordml" xmlns:w15="http://schemas.microsoft.com/office/word/2012/wordml" mc:Ignorable="w14 w15">
+<w:styles xmlns:mc="http://schemas.openxmlformats.org/markup-compatibility/2006" xmlns:r="http://schemas.openxmlformats.org/officeDocument/2006/relationships" xmlns:w="http://schemas.openxmlformats.org/wordprocessingml/2006/main" xmlns:w14="http://schemas.microsoft.com/office/word/2010/wordml" mc:Ignorable="w14">
   <w:docDefaults>
     <w:rPrDefault>
       <w:rPr>
@@ -440,378 +588,144 @@
     </w:rPrDefault>
     <w:pPrDefault/>
   </w:docDefaults>
-  <w:latentStyles w:defLockedState="0" w:defUIPriority="99" w:defSemiHidden="0" w:defUnhideWhenUsed="0" w:defQFormat="0" w:count="371">
-    <w:lsdException w:name="Normal" w:uiPriority="0" w:qFormat="1"/>
-    <w:lsdException w:name="heading 1" w:uiPriority="9" w:qFormat="1"/>
-    <w:lsdException w:name="heading 2" w:semiHidden="1" w:uiPriority="9" w:unhideWhenUsed="1" w:qFormat="1"/>
-    <w:lsdException w:name="heading 3" w:semiHidden="1" w:uiPriority="9" w:unhideWhenUsed="1" w:qFormat="1"/>
-    <w:lsdException w:name="heading 4" w:semiHidden="1" w:uiPriority="9" w:unhideWhenUsed="1" w:qFormat="1"/>
-    <w:lsdException w:name="heading 5" w:semiHidden="1" w:uiPriority="9" w:unhideWhenUsed="1" w:qFormat="1"/>
-    <w:lsdException w:name="heading 6" w:semiHidden="1" w:uiPriority="9" w:unhideWhenUsed="1" w:qFormat="1"/>
-    <w:lsdException w:name="heading 7" w:semiHidden="1" w:uiPriority="9" w:unhideWhenUsed="1" w:qFormat="1"/>
-    <w:lsdException w:name="heading 8" w:semiHidden="1" w:uiPriority="9" w:unhideWhenUsed="1" w:qFormat="1"/>
-    <w:lsdException w:name="heading 9" w:semiHidden="1" w:uiPriority="9" w:unhideWhenUsed="1" w:qFormat="1"/>
-    <w:lsdException w:name="index 1" w:semiHidden="1" w:unhideWhenUsed="1"/>
-    <w:lsdException w:name="index 2" w:semiHidden="1" w:unhideWhenUsed="1"/>
-    <w:lsdException w:name="index 3" w:semiHidden="1" w:unhideWhenUsed="1"/>
-    <w:lsdException w:name="index 4" w:semiHidden="1" w:unhideWhenUsed="1"/>
-    <w:lsdException w:name="index 5" w:semiHidden="1" w:unhideWhenUsed="1"/>
-    <w:lsdException w:name="index 6" w:semiHidden="1" w:unhideWhenUsed="1"/>
-    <w:lsdException w:name="index 7" w:semiHidden="1" w:unhideWhenUsed="1"/>
-    <w:lsdException w:name="index 8" w:semiHidden="1" w:unhideWhenUsed="1"/>
-    <w:lsdException w:name="index 9" w:semiHidden="1" w:unhideWhenUsed="1"/>
-    <w:lsdException w:name="toc 1" w:semiHidden="1" w:uiPriority="39" w:unhideWhenUsed="1"/>
-    <w:lsdException w:name="toc 2" w:semiHidden="1" w:uiPriority="39" w:unhideWhenUsed="1"/>
-    <w:lsdException w:name="toc 3" w:semiHidden="1" w:uiPriority="39" w:unhideWhenUsed="1"/>
-    <w:lsdException w:name="toc 4" w:semiHidden="1" w:uiPriority="39" w:unhideWhenUsed="1"/>
-    <w:lsdException w:name="toc 5" w:semiHidden="1" w:uiPriority="39" w:unhideWhenUsed="1"/>
-    <w:lsdException w:name="toc 6" w:semiHidden="1" w:uiPriority="39" w:unhideWhenUsed="1"/>
-    <w:lsdException w:name="toc 7" w:semiHidden="1" w:uiPriority="39" w:unhideWhenUsed="1"/>
-    <w:lsdException w:name="toc 8" w:semiHidden="1" w:uiPriority="39" w:unhideWhenUsed="1"/>
-    <w:lsdException w:name="toc 9" w:semiHidden="1" w:uiPriority="39" w:unhideWhenUsed="1"/>
-    <w:lsdException w:name="Normal Indent" w:semiHidden="1" w:unhideWhenUsed="1"/>
-    <w:lsdException w:name="footnote text" w:semiHidden="1" w:unhideWhenUsed="1"/>
-    <w:lsdException w:name="annotation text" w:semiHidden="1" w:unhideWhenUsed="1"/>
-    <w:lsdException w:name="header" w:semiHidden="1" w:unhideWhenUsed="1"/>
-    <w:lsdException w:name="footer" w:semiHidden="1" w:unhideWhenUsed="1"/>
-    <w:lsdException w:name="index heading" w:semiHidden="1" w:unhideWhenUsed="1"/>
-    <w:lsdException w:name="caption" w:semiHidden="1" w:uiPriority="35" w:unhideWhenUsed="1" w:qFormat="1"/>
-    <w:lsdException w:name="table of figures" w:semiHidden="1" w:unhideWhenUsed="1"/>
-    <w:lsdException w:name="envelope address" w:semiHidden="1" w:unhideWhenUsed="1"/>
-    <w:lsdException w:name="envelope return" w:semiHidden="1" w:unhideWhenUsed="1"/>
-    <w:lsdException w:name="footnote reference" w:semiHidden="1" w:unhideWhenUsed="1"/>
-    <w:lsdException w:name="annotation reference" w:semiHidden="1" w:unhideWhenUsed="1"/>
-    <w:lsdException w:name="line number" w:semiHidden="1" w:unhideWhenUsed="1"/>
-    <w:lsdException w:name="page number" w:semiHidden="1" w:unhideWhenUsed="1"/>
-    <w:lsdException w:name="endnote reference" w:semiHidden="1" w:unhideWhenUsed="1"/>
-    <w:lsdException w:name="endnote text" w:semiHidden="1" w:unhideWhenUsed="1"/>
-    <w:lsdException w:name="table of authorities" w:semiHidden="1" w:unhideWhenUsed="1"/>
-    <w:lsdException w:name="macro" w:semiHidden="1" w:unhideWhenUsed="1"/>
-    <w:lsdException w:name="toa heading" w:semiHidden="1" w:unhideWhenUsed="1"/>
-    <w:lsdException w:name="List" w:semiHidden="1" w:unhideWhenUsed="1"/>
-    <w:lsdException w:name="List Bullet" w:semiHidden="1" w:unhideWhenUsed="1"/>
-    <w:lsdException w:name="List Number" w:semiHidden="1" w:unhideWhenUsed="1"/>
-    <w:lsdException w:name="List 2" w:semiHidden="1" w:unhideWhenUsed="1"/>
-    <w:lsdException w:name="List 3" w:semiHidden="1" w:unhideWhenUsed="1"/>
-    <w:lsdException w:name="List 4" w:semiHidden="1" w:unhideWhenUsed="1"/>
-    <w:lsdException w:name="List 5" w:semiHidden="1" w:unhideWhenUsed="1"/>
-    <w:lsdException w:name="List Bullet 2" w:semiHidden="1" w:unhideWhenUsed="1"/>
-    <w:lsdException w:name="List Bullet 3" w:semiHidden="1" w:unhideWhenUsed="1"/>
-    <w:lsdException w:name="List Bullet 4" w:semiHidden="1" w:unhideWhenUsed="1"/>
-    <w:lsdException w:name="List Bullet 5" w:semiHidden="1" w:unhideWhenUsed="1"/>
-    <w:lsdException w:name="List Number 2" w:semiHidden="1" w:unhideWhenUsed="1"/>
-    <w:lsdException w:name="List Number 3" w:semiHidden="1" w:unhideWhenUsed="1"/>
-    <w:lsdException w:name="List Number 4" w:semiHidden="1" w:unhideWhenUsed="1"/>
-    <w:lsdException w:name="List Number 5" w:semiHidden="1" w:unhideWhenUsed="1"/>
-    <w:lsdException w:name="Title" w:uiPriority="10" w:qFormat="1"/>
-    <w:lsdException w:name="Closing" w:semiHidden="1" w:unhideWhenUsed="1"/>
-    <w:lsdException w:name="Signature" w:semiHidden="1" w:unhideWhenUsed="1"/>
-    <w:lsdException w:name="Default Paragraph Font" w:semiHidden="1" w:uiPriority="1" w:unhideWhenUsed="1"/>
-    <w:lsdException w:name="Body Text" w:semiHidden="1" w:unhideWhenUsed="1"/>
-    <w:lsdException w:name="Body Text Indent" w:semiHidden="1" w:unhideWhenUsed="1"/>
-    <w:lsdException w:name="List Continue" w:semiHidden="1" w:unhideWhenUsed="1"/>
-    <w:lsdException w:name="List Continue 2" w:semiHidden="1" w:unhideWhenUsed="1"/>
-    <w:lsdException w:name="List Continue 3" w:semiHidden="1" w:unhideWhenUsed="1"/>
-    <w:lsdException w:name="List Continue 4" w:semiHidden="1" w:unhideWhenUsed="1"/>
-    <w:lsdException w:name="List Continue 5" w:semiHidden="1" w:unhideWhenUsed="1"/>
-    <w:lsdException w:name="Message Header" w:semiHidden="1" w:unhideWhenUsed="1"/>
-    <w:lsdException w:name="Subtitle" w:uiPriority="11" w:qFormat="1"/>
-    <w:lsdException w:name="Salutation" w:semiHidden="1" w:unhideWhenUsed="1"/>
-    <w:lsdException w:name="Date" w:semiHidden="1" w:unhideWhenUsed="1"/>
-    <w:lsdException w:name="Body Text First Indent" w:semiHidden="1" w:unhideWhenUsed="1"/>
-    <w:lsdException w:name="Body Text First Indent 2" w:semiHidden="1" w:unhideWhenUsed="1"/>
-    <w:lsdException w:name="Note Heading" w:semiHidden="1" w:unhideWhenUsed="1"/>
-    <w:lsdException w:name="Body Text 2" w:semiHidden="1" w:unhideWhenUsed="1"/>
-    <w:lsdException w:name="Body Text 3" w:semiHidden="1" w:unhideWhenUsed="1"/>
-    <w:lsdException w:name="Body Text Indent 2" w:semiHidden="1" w:unhideWhenUsed="1"/>
-    <w:lsdException w:name="Body Text Indent 3" w:semiHidden="1" w:unhideWhenUsed="1"/>
-    <w:lsdException w:name="Block Text" w:semiHidden="1" w:unhideWhenUsed="1"/>
-    <w:lsdException w:name="Hyperlink" w:semiHidden="1" w:unhideWhenUsed="1"/>
-    <w:lsdException w:name="FollowedHyperlink" w:semiHidden="1" w:unhideWhenUsed="1"/>
-    <w:lsdException w:name="Strong" w:uiPriority="22" w:qFormat="1"/>
-    <w:lsdException w:name="Emphasis" w:uiPriority="20" w:qFormat="1"/>
-    <w:lsdException w:name="Document Map" w:semiHidden="1" w:unhideWhenUsed="1"/>
-    <w:lsdException w:name="Plain Text" w:semiHidden="1" w:unhideWhenUsed="1"/>
-    <w:lsdException w:name="E-mail Signature" w:semiHidden="1" w:unhideWhenUsed="1"/>
-    <w:lsdException w:name="HTML Top of Form" w:semiHidden="1" w:unhideWhenUsed="1"/>
-    <w:lsdException w:name="HTML Bottom of Form" w:semiHidden="1" w:unhideWhenUsed="1"/>
-    <w:lsdException w:name="Normal (Web)" w:semiHidden="1" w:unhideWhenUsed="1"/>
-    <w:lsdException w:name="HTML Acronym" w:semiHidden="1" w:unhideWhenUsed="1"/>
-    <w:lsdException w:name="HTML Address" w:semiHidden="1" w:unhideWhenUsed="1"/>
-    <w:lsdException w:name="HTML Cite" w:semiHidden="1" w:unhideWhenUsed="1"/>
-    <w:lsdException w:name="HTML Code" w:semiHidden="1" w:unhideWhenUsed="1"/>
-    <w:lsdException w:name="HTML Definition" w:semiHidden="1" w:unhideWhenUsed="1"/>
-    <w:lsdException w:name="HTML Keyboard" w:semiHidden="1" w:unhideWhenUsed="1"/>
-    <w:lsdException w:name="HTML Preformatted" w:semiHidden="1" w:unhideWhenUsed="1"/>
-    <w:lsdException w:name="HTML Sample" w:semiHidden="1" w:unhideWhenUsed="1"/>
-    <w:lsdException w:name="HTML Typewriter" w:semiHidden="1" w:unhideWhenUsed="1"/>
-    <w:lsdException w:name="HTML Variable" w:semiHidden="1" w:unhideWhenUsed="1"/>
-    <w:lsdException w:name="Normal Table" w:semiHidden="1" w:unhideWhenUsed="1"/>
-    <w:lsdException w:name="annotation subject" w:semiHidden="1" w:unhideWhenUsed="1"/>
-    <w:lsdException w:name="No List" w:semiHidden="1" w:unhideWhenUsed="1"/>
-    <w:lsdException w:name="Outline List 1" w:semiHidden="1" w:unhideWhenUsed="1"/>
-    <w:lsdException w:name="Outline List 2" w:semiHidden="1" w:unhideWhenUsed="1"/>
-    <w:lsdException w:name="Outline List 3" w:semiHidden="1" w:unhideWhenUsed="1"/>
-    <w:lsdException w:name="Table Simple 1" w:semiHidden="1" w:unhideWhenUsed="1"/>
-    <w:lsdException w:name="Table Simple 2" w:semiHidden="1" w:unhideWhenUsed="1"/>
-    <w:lsdException w:name="Table Simple 3" w:semiHidden="1" w:unhideWhenUsed="1"/>
-    <w:lsdException w:name="Table Classic 1" w:semiHidden="1" w:unhideWhenUsed="1"/>
-    <w:lsdException w:name="Table Classic 2" w:semiHidden="1" w:unhideWhenUsed="1"/>
-    <w:lsdException w:name="Table Classic 3" w:semiHidden="1" w:unhideWhenUsed="1"/>
-    <w:lsdException w:name="Table Classic 4" w:semiHidden="1" w:unhideWhenUsed="1"/>
-    <w:lsdException w:name="Table Colorful 1" w:semiHidden="1" w:unhideWhenUsed="1"/>
-    <w:lsdException w:name="Table Colorful 2" w:semiHidden="1" w:unhideWhenUsed="1"/>
-    <w:lsdException w:name="Table Colorful 3" w:semiHidden="1" w:unhideWhenUsed="1"/>
-    <w:lsdException w:name="Table Columns 1" w:semiHidden="1" w:unhideWhenUsed="1"/>
-    <w:lsdException w:name="Table Columns 2" w:semiHidden="1" w:unhideWhenUsed="1"/>
-    <w:lsdException w:name="Table Columns 3" w:semiHidden="1" w:unhideWhenUsed="1"/>
-    <w:lsdException w:name="Table Columns 4" w:semiHidden="1" w:unhideWhenUsed="1"/>
-    <w:lsdException w:name="Table Columns 5" w:semiHidden="1" w:unhideWhenUsed="1"/>
-    <w:lsdException w:name="Table Grid 1" w:semiHidden="1" w:unhideWhenUsed="1"/>
-    <w:lsdException w:name="Table Grid 2" w:semiHidden="1" w:unhideWhenUsed="1"/>
-    <w:lsdException w:name="Table Grid 3" w:semiHidden="1" w:unhideWhenUsed="1"/>
-    <w:lsdException w:name="Table Grid 4" w:semiHidden="1" w:unhideWhenUsed="1"/>
-    <w:lsdException w:name="Table Grid 5" w:semiHidden="1" w:unhideWhenUsed="1"/>
-    <w:lsdException w:name="Table Grid 6" w:semiHidden="1" w:unhideWhenUsed="1"/>
-    <w:lsdException w:name="Table Grid 7" w:semiHidden="1" w:unhideWhenUsed="1"/>
-    <w:lsdException w:name="Table Grid 8" w:semiHidden="1" w:unhideWhenUsed="1"/>
-    <w:lsdException w:name="Table List 1" w:semiHidden="1" w:unhideWhenUsed="1"/>
-    <w:lsdException w:name="Table List 2" w:semiHidden="1" w:unhideWhenUsed="1"/>
-    <w:lsdException w:name="Table List 3" w:semiHidden="1" w:unhideWhenUsed="1"/>
-    <w:lsdException w:name="Table List 4" w:semiHidden="1" w:unhideWhenUsed="1"/>
-    <w:lsdException w:name="Table List 5" w:semiHidden="1" w:unhideWhenUsed="1"/>
-    <w:lsdException w:name="Table List 6" w:semiHidden="1" w:unhideWhenUsed="1"/>
-    <w:lsdException w:name="Table List 7" w:semiHidden="1" w:unhideWhenUsed="1"/>
-    <w:lsdException w:name="Table List 8" w:semiHidden="1" w:unhideWhenUsed="1"/>
-    <w:lsdException w:name="Table 3D effects 1" w:semiHidden="1" w:unhideWhenUsed="1"/>
-    <w:lsdException w:name="Table 3D effects 2" w:semiHidden="1" w:unhideWhenUsed="1"/>
-    <w:lsdException w:name="Table 3D effects 3" w:semiHidden="1" w:unhideWhenUsed="1"/>
-    <w:lsdException w:name="Table Contemporary" w:semiHidden="1" w:unhideWhenUsed="1"/>
-    <w:lsdException w:name="Table Elegant" w:semiHidden="1" w:unhideWhenUsed="1"/>
-    <w:lsdException w:name="Table Professional" w:semiHidden="1" w:unhideWhenUsed="1"/>
-    <w:lsdException w:name="Table Subtle 1" w:semiHidden="1" w:unhideWhenUsed="1"/>
-    <w:lsdException w:name="Table Subtle 2" w:semiHidden="1" w:unhideWhenUsed="1"/>
-    <w:lsdException w:name="Table Web 1" w:semiHidden="1" w:unhideWhenUsed="1"/>
-    <w:lsdException w:name="Table Web 2" w:semiHidden="1" w:unhideWhenUsed="1"/>
-    <w:lsdException w:name="Table Web 3" w:semiHidden="1" w:unhideWhenUsed="1"/>
-    <w:lsdException w:name="Balloon Text" w:semiHidden="1" w:unhideWhenUsed="1"/>
-    <w:lsdException w:name="Table Grid" w:uiPriority="39"/>
-    <w:lsdException w:name="Table Theme" w:semiHidden="1" w:unhideWhenUsed="1"/>
-    <w:lsdException w:name="Placeholder Text" w:semiHidden="1"/>
-    <w:lsdException w:name="No Spacing" w:uiPriority="1" w:qFormat="1"/>
-    <w:lsdException w:name="Light Shading" w:uiPriority="60"/>
-    <w:lsdException w:name="Light List" w:uiPriority="61"/>
-    <w:lsdException w:name="Light Grid" w:uiPriority="62"/>
-    <w:lsdException w:name="Medium Shading 1" w:uiPriority="63"/>
-    <w:lsdException w:name="Medium Shading 2" w:uiPriority="64"/>
-    <w:lsdException w:name="Medium List 1" w:uiPriority="65"/>
-    <w:lsdException w:name="Medium List 2" w:uiPriority="66"/>
-    <w:lsdException w:name="Medium Grid 1" w:uiPriority="67"/>
-    <w:lsdException w:name="Medium Grid 2" w:uiPriority="68"/>
-    <w:lsdException w:name="Medium Grid 3" w:uiPriority="69"/>
-    <w:lsdException w:name="Dark List" w:uiPriority="70"/>
-    <w:lsdException w:name="Colorful Shading" w:uiPriority="71"/>
-    <w:lsdException w:name="Colorful List" w:uiPriority="72"/>
-    <w:lsdException w:name="Colorful Grid" w:uiPriority="73"/>
-    <w:lsdException w:name="Light Shading Accent 1" w:uiPriority="60"/>
-    <w:lsdException w:name="Light List Accent 1" w:uiPriority="61"/>
-    <w:lsdException w:name="Light Grid Accent 1" w:uiPriority="62"/>
-    <w:lsdException w:name="Medium Shading 1 Accent 1" w:uiPriority="63"/>
-    <w:lsdException w:name="Medium Shading 2 Accent 1" w:uiPriority="64"/>
-    <w:lsdException w:name="Medium List 1 Accent 1" w:uiPriority="65"/>
-    <w:lsdException w:name="Revision" w:semiHidden="1"/>
-    <w:lsdException w:name="List Paragraph" w:uiPriority="34" w:qFormat="1"/>
-    <w:lsdException w:name="Quote" w:uiPriority="29" w:qFormat="1"/>
-    <w:lsdException w:name="Intense Quote" w:uiPriority="30" w:qFormat="1"/>
-    <w:lsdException w:name="Medium List 2 Accent 1" w:uiPriority="66"/>
-    <w:lsdException w:name="Medium Grid 1 Accent 1" w:uiPriority="67"/>
-    <w:lsdException w:name="Medium Grid 2 Accent 1" w:uiPriority="68"/>
-    <w:lsdException w:name="Medium Grid 3 Accent 1" w:uiPriority="69"/>
-    <w:lsdException w:name="Dark List Accent 1" w:uiPriority="70"/>
-    <w:lsdException w:name="Colorful Shading Accent 1" w:uiPriority="71"/>
-    <w:lsdException w:name="Colorful List Accent 1" w:uiPriority="72"/>
-    <w:lsdException w:name="Colorful Grid Accent 1" w:uiPriority="73"/>
-    <w:lsdException w:name="Light Shading Accent 2" w:uiPriority="60"/>
-    <w:lsdException w:name="Light List Accent 2" w:uiPriority="61"/>
-    <w:lsdException w:name="Light Grid Accent 2" w:uiPriority="62"/>
-    <w:lsdException w:name="Medium Shading 1 Accent 2" w:uiPriority="63"/>
-    <w:lsdException w:name="Medium Shading 2 Accent 2" w:uiPriority="64"/>
-    <w:lsdException w:name="Medium List 1 Accent 2" w:uiPriority="65"/>
-    <w:lsdException w:name="Medium List 2 Accent 2" w:uiPriority="66"/>
-    <w:lsdException w:name="Medium Grid 1 Accent 2" w:uiPriority="67"/>
-    <w:lsdException w:name="Medium Grid 2 Accent 2" w:uiPriority="68"/>
-    <w:lsdException w:name="Medium Grid 3 Accent 2" w:uiPriority="69"/>
-    <w:lsdException w:name="Dark List Accent 2" w:uiPriority="70"/>
-    <w:lsdException w:name="Colorful Shading Accent 2" w:uiPriority="71"/>
-    <w:lsdException w:name="Colorful List Accent 2" w:uiPriority="72"/>
-    <w:lsdException w:name="Colorful Grid Accent 2" w:uiPriority="73"/>
-    <w:lsdException w:name="Light Shading Accent 3" w:uiPriority="60"/>
-    <w:lsdException w:name="Light List Accent 3" w:uiPriority="61"/>
-    <w:lsdException w:name="Light Grid Accent 3" w:uiPriority="62"/>
-    <w:lsdException w:name="Medium Shading 1 Accent 3" w:uiPriority="63"/>
-    <w:lsdException w:name="Medium Shading 2 Accent 3" w:uiPriority="64"/>
-    <w:lsdException w:name="Medium List 1 Accent 3" w:uiPriority="65"/>
-    <w:lsdException w:name="Medium List 2 Accent 3" w:uiPriority="66"/>
-    <w:lsdException w:name="Medium Grid 1 Accent 3" w:uiPriority="67"/>
-    <w:lsdException w:name="Medium Grid 2 Accent 3" w:uiPriority="68"/>
-    <w:lsdException w:name="Medium Grid 3 Accent 3" w:uiPriority="69"/>
-    <w:lsdException w:name="Dark List Accent 3" w:uiPriority="70"/>
-    <w:lsdException w:name="Colorful Shading Accent 3" w:uiPriority="71"/>
-    <w:lsdException w:name="Colorful List Accent 3" w:uiPriority="72"/>
-    <w:lsdException w:name="Colorful Grid Accent 3" w:uiPriority="73"/>
-    <w:lsdException w:name="Light Shading Accent 4" w:uiPriority="60"/>
-    <w:lsdException w:name="Light List Accent 4" w:uiPriority="61"/>
-    <w:lsdException w:name="Light Grid Accent 4" w:uiPriority="62"/>
-    <w:lsdException w:name="Medium Shading 1 Accent 4" w:uiPriority="63"/>
-    <w:lsdException w:name="Medium Shading 2 Accent 4" w:uiPriority="64"/>
-    <w:lsdException w:name="Medium List 1 Accent 4" w:uiPriority="65"/>
-    <w:lsdException w:name="Medium List 2 Accent 4" w:uiPriority="66"/>
-    <w:lsdException w:name="Medium Grid 1 Accent 4" w:uiPriority="67"/>
-    <w:lsdException w:name="Medium Grid 2 Accent 4" w:uiPriority="68"/>
-    <w:lsdException w:name="Medium Grid 3 Accent 4" w:uiPriority="69"/>
-    <w:lsdException w:name="Dark List Accent 4" w:uiPriority="70"/>
-    <w:lsdException w:name="Colorful Shading Accent 4" w:uiPriority="71"/>
-    <w:lsdException w:name="Colorful List Accent 4" w:uiPriority="72"/>
-    <w:lsdException w:name="Colorful Grid Accent 4" w:uiPriority="73"/>
-    <w:lsdException w:name="Light Shading Accent 5" w:uiPriority="60"/>
-    <w:lsdException w:name="Light List Accent 5" w:uiPriority="61"/>
-    <w:lsdException w:name="Light Grid Accent 5" w:uiPriority="62"/>
-    <w:lsdException w:name="Medium Shading 1 Accent 5" w:uiPriority="63"/>
-    <w:lsdException w:name="Medium Shading 2 Accent 5" w:uiPriority="64"/>
-    <w:lsdException w:name="Medium List 1 Accent 5" w:uiPriority="65"/>
-    <w:lsdException w:name="Medium List 2 Accent 5" w:uiPriority="66"/>
-    <w:lsdException w:name="Medium Grid 1 Accent 5" w:uiPriority="67"/>
-    <w:lsdException w:name="Medium Grid 2 Accent 5" w:uiPriority="68"/>
-    <w:lsdException w:name="Medium Grid 3 Accent 5" w:uiPriority="69"/>
-    <w:lsdException w:name="Dark List Accent 5" w:uiPriority="70"/>
-    <w:lsdException w:name="Colorful Shading Accent 5" w:uiPriority="71"/>
-    <w:lsdException w:name="Colorful List Accent 5" w:uiPriority="72"/>
-    <w:lsdException w:name="Colorful Grid Accent 5" w:uiPriority="73"/>
-    <w:lsdException w:name="Light Shading Accent 6" w:uiPriority="60"/>
-    <w:lsdException w:name="Light List Accent 6" w:uiPriority="61"/>
-    <w:lsdException w:name="Light Grid Accent 6" w:uiPriority="62"/>
-    <w:lsdException w:name="Medium Shading 1 Accent 6" w:uiPriority="63"/>
-    <w:lsdException w:name="Medium Shading 2 Accent 6" w:uiPriority="64"/>
-    <w:lsdException w:name="Medium List 1 Accent 6" w:uiPriority="65"/>
-    <w:lsdException w:name="Medium List 2 Accent 6" w:uiPriority="66"/>
-    <w:lsdException w:name="Medium Grid 1 Accent 6" w:uiPriority="67"/>
-    <w:lsdException w:name="Medium Grid 2 Accent 6" w:uiPriority="68"/>
-    <w:lsdException w:name="Medium Grid 3 Accent 6" w:uiPriority="69"/>
-    <w:lsdException w:name="Dark List Accent 6" w:uiPriority="70"/>
-    <w:lsdException w:name="Colorful Shading Accent 6" w:uiPriority="71"/>
-    <w:lsdException w:name="Colorful List Accent 6" w:uiPriority="72"/>
-    <w:lsdException w:name="Colorful Grid Accent 6" w:uiPriority="73"/>
-    <w:lsdException w:name="Subtle Emphasis" w:uiPriority="19" w:qFormat="1"/>
-    <w:lsdException w:name="Intense Emphasis" w:uiPriority="21" w:qFormat="1"/>
-    <w:lsdException w:name="Subtle Reference" w:uiPriority="31" w:qFormat="1"/>
-    <w:lsdException w:name="Intense Reference" w:uiPriority="32" w:qFormat="1"/>
-    <w:lsdException w:name="Book Title" w:uiPriority="33" w:qFormat="1"/>
-    <w:lsdException w:name="Bibliography" w:semiHidden="1" w:uiPriority="37" w:unhideWhenUsed="1"/>
-    <w:lsdException w:name="TOC Heading" w:semiHidden="1" w:uiPriority="39" w:unhideWhenUsed="1" w:qFormat="1"/>
-    <w:lsdException w:name="Plain Table 1" w:uiPriority="41"/>
-    <w:lsdException w:name="Plain Table 2" w:uiPriority="42"/>
-    <w:lsdException w:name="Plain Table 3" w:uiPriority="43"/>
-    <w:lsdException w:name="Plain Table 4" w:uiPriority="44"/>
-    <w:lsdException w:name="Plain Table 5" w:uiPriority="45"/>
-    <w:lsdException w:name="Grid Table Light" w:uiPriority="40"/>
-    <w:lsdException w:name="Grid Table 1 Light" w:uiPriority="46"/>
-    <w:lsdException w:name="Grid Table 2" w:uiPriority="47"/>
-    <w:lsdException w:name="Grid Table 3" w:uiPriority="48"/>
-    <w:lsdException w:name="Grid Table 4" w:uiPriority="49"/>
-    <w:lsdException w:name="Grid Table 5 Dark" w:uiPriority="50"/>
-    <w:lsdException w:name="Grid Table 6 Colorful" w:uiPriority="51"/>
-    <w:lsdException w:name="Grid Table 7 Colorful" w:uiPriority="52"/>
-    <w:lsdException w:name="Grid Table 1 Light Accent 1" w:uiPriority="46"/>
-    <w:lsdException w:name="Grid Table 2 Accent 1" w:uiPriority="47"/>
-    <w:lsdException w:name="Grid Table 3 Accent 1" w:uiPriority="48"/>
-    <w:lsdException w:name="Grid Table 4 Accent 1" w:uiPriority="49"/>
-    <w:lsdException w:name="Grid Table 5 Dark Accent 1" w:uiPriority="50"/>
-    <w:lsdException w:name="Grid Table 6 Colorful Accent 1" w:uiPriority="51"/>
-    <w:lsdException w:name="Grid Table 7 Colorful Accent 1" w:uiPriority="52"/>
-    <w:lsdException w:name="Grid Table 1 Light Accent 2" w:uiPriority="46"/>
-    <w:lsdException w:name="Grid Table 2 Accent 2" w:uiPriority="47"/>
-    <w:lsdException w:name="Grid Table 3 Accent 2" w:uiPriority="48"/>
-    <w:lsdException w:name="Grid Table 4 Accent 2" w:uiPriority="49"/>
-    <w:lsdException w:name="Grid Table 5 Dark Accent 2" w:uiPriority="50"/>
-    <w:lsdException w:name="Grid Table 6 Colorful Accent 2" w:uiPriority="51"/>
-    <w:lsdException w:name="Grid Table 7 Colorful Accent 2" w:uiPriority="52"/>
-    <w:lsdException w:name="Grid Table 1 Light Accent 3" w:uiPriority="46"/>
-    <w:lsdException w:name="Grid Table 2 Accent 3" w:uiPriority="47"/>
-    <w:lsdException w:name="Grid Table 3 Accent 3" w:uiPriority="48"/>
-    <w:lsdException w:name="Grid Table 4 Accent 3" w:uiPriority="49"/>
-    <w:lsdException w:name="Grid Table 5 Dark Accent 3" w:uiPriority="50"/>
-    <w:lsdException w:name="Grid Table 6 Colorful Accent 3" w:uiPriority="51"/>
-    <w:lsdException w:name="Grid Table 7 Colorful Accent 3" w:uiPriority="52"/>
-    <w:lsdException w:name="Grid Table 1 Light Accent 4" w:uiPriority="46"/>
-    <w:lsdException w:name="Grid Table 2 Accent 4" w:uiPriority="47"/>
-    <w:lsdException w:name="Grid Table 3 Accent 4" w:uiPriority="48"/>
-    <w:lsdException w:name="Grid Table 4 Accent 4" w:uiPriority="49"/>
-    <w:lsdException w:name="Grid Table 5 Dark Accent 4" w:uiPriority="50"/>
-    <w:lsdException w:name="Grid Table 6 Colorful Accent 4" w:uiPriority="51"/>
-    <w:lsdException w:name="Grid Table 7 Colorful Accent 4" w:uiPriority="52"/>
-    <w:lsdException w:name="Grid Table 1 Light Accent 5" w:uiPriority="46"/>
-    <w:lsdException w:name="Grid Table 2 Accent 5" w:uiPriority="47"/>
-    <w:lsdException w:name="Grid Table 3 Accent 5" w:uiPriority="48"/>
-    <w:lsdException w:name="Grid Table 4 Accent 5" w:uiPriority="49"/>
-    <w:lsdException w:name="Grid Table 5 Dark Accent 5" w:uiPriority="50"/>
-    <w:lsdException w:name="Grid Table 6 Colorful Accent 5" w:uiPriority="51"/>
-    <w:lsdException w:name="Grid Table 7 Colorful Accent 5" w:uiPriority="52"/>
-    <w:lsdException w:name="Grid Table 1 Light Accent 6" w:uiPriority="46"/>
-    <w:lsdException w:name="Grid Table 2 Accent 6" w:uiPriority="47"/>
-    <w:lsdException w:name="Grid Table 3 Accent 6" w:uiPriority="48"/>
-    <w:lsdException w:name="Grid Table 4 Accent 6" w:uiPriority="49"/>
-    <w:lsdException w:name="Grid Table 5 Dark Accent 6" w:uiPriority="50"/>
-    <w:lsdException w:name="Grid Table 6 Colorful Accent 6" w:uiPriority="51"/>
-    <w:lsdException w:name="Grid Table 7 Colorful Accent 6" w:uiPriority="52"/>
-    <w:lsdException w:name="List Table 1 Light" w:uiPriority="46"/>
-    <w:lsdException w:name="List Table 2" w:uiPriority="47"/>
-    <w:lsdException w:name="List Table 3" w:uiPriority="48"/>
-    <w:lsdException w:name="List Table 4" w:uiPriority="49"/>
-    <w:lsdException w:name="List Table 5 Dark" w:uiPriority="50"/>
-    <w:lsdException w:name="List Table 6 Colorful" w:uiPriority="51"/>
-    <w:lsdException w:name="List Table 7 Colorful" w:uiPriority="52"/>
-    <w:lsdException w:name="List Table 1 Light Accent 1" w:uiPriority="46"/>
-    <w:lsdException w:name="List Table 2 Accent 1" w:uiPriority="47"/>
-    <w:lsdException w:name="List Table 3 Accent 1" w:uiPriority="48"/>
-    <w:lsdException w:name="List Table 4 Accent 1" w:uiPriority="49"/>
-    <w:lsdException w:name="List Table 5 Dark Accent 1" w:uiPriority="50"/>
-    <w:lsdException w:name="List Table 6 Colorful Accent 1" w:uiPriority="51"/>
-    <w:lsdException w:name="List Table 7 Colorful Accent 1" w:uiPriority="52"/>
-    <w:lsdException w:name="List Table 1 Light Accent 2" w:uiPriority="46"/>
-    <w:lsdException w:name="List Table 2 Accent 2" w:uiPriority="47"/>
-    <w:lsdException w:name="List Table 3 Accent 2" w:uiPriority="48"/>
-    <w:lsdException w:name="List Table 4 Accent 2" w:uiPriority="49"/>
-    <w:lsdException w:name="List Table 5 Dark Accent 2" w:uiPriority="50"/>
-    <w:lsdException w:name="List Table 6 Colorful Accent 2" w:uiPriority="51"/>
-    <w:lsdException w:name="List Table 7 Colorful Accent 2" w:uiPriority="52"/>
-    <w:lsdException w:name="List Table 1 Light Accent 3" w:uiPriority="46"/>
-    <w:lsdException w:name="List Table 2 Accent 3" w:uiPriority="47"/>
-    <w:lsdException w:name="List Table 3 Accent 3" w:uiPriority="48"/>
-    <w:lsdException w:name="List Table 4 Accent 3" w:uiPriority="49"/>
-    <w:lsdException w:name="List Table 5 Dark Accent 3" w:uiPriority="50"/>
-    <w:lsdException w:name="List Table 6 Colorful Accent 3" w:uiPriority="51"/>
-    <w:lsdException w:name="List Table 7 Colorful Accent 3" w:uiPriority="52"/>
-    <w:lsdException w:name="List Table 1 Light Accent 4" w:uiPriority="46"/>
-    <w:lsdException w:name="List Table 2 Accent 4" w:uiPriority="47"/>
-    <w:lsdException w:name="List Table 3 Accent 4" w:uiPriority="48"/>
-    <w:lsdException w:name="List Table 4 Accent 4" w:uiPriority="49"/>
-    <w:lsdException w:name="List Table 5 Dark Accent 4" w:uiPriority="50"/>
-    <w:lsdException w:name="List Table 6 Colorful Accent 4" w:uiPriority="51"/>
-    <w:lsdException w:name="List Table 7 Colorful Accent 4" w:uiPriority="52"/>
-    <w:lsdException w:name="List Table 1 Light Accent 5" w:uiPriority="46"/>
-    <w:lsdException w:name="List Table 2 Accent 5" w:uiPriority="47"/>
-    <w:lsdException w:name="List Table 3 Accent 5" w:uiPriority="48"/>
-    <w:lsdException w:name="List Table 4 Accent 5" w:uiPriority="49"/>
-    <w:lsdException w:name="List Table 5 Dark Accent 5" w:uiPriority="50"/>
-    <w:lsdException w:name="List Table 6 Colorful Accent 5" w:uiPriority="51"/>
-    <w:lsdException w:name="List Table 7 Colorful Accent 5" w:uiPriority="52"/>
-    <w:lsdException w:name="List Table 1 Light Accent 6" w:uiPriority="46"/>
-    <w:lsdException w:name="List Table 2 Accent 6" w:uiPriority="47"/>
-    <w:lsdException w:name="List Table 3 Accent 6" w:uiPriority="48"/>
-    <w:lsdException w:name="List Table 4 Accent 6" w:uiPriority="49"/>
-    <w:lsdException w:name="List Table 5 Dark Accent 6" w:uiPriority="50"/>
-    <w:lsdException w:name="List Table 6 Colorful Accent 6" w:uiPriority="51"/>
-    <w:lsdException w:name="List Table 7 Colorful Accent 6" w:uiPriority="52"/>
+  <w:latentStyles w:defLockedState="0" w:defUIPriority="99" w:defSemiHidden="1" w:defUnhideWhenUsed="1" w:defQFormat="0" w:count="267">
+    <w:lsdException w:name="Normal" w:semiHidden="0" w:uiPriority="0" w:unhideWhenUsed="0" w:qFormat="1"/>
+    <w:lsdException w:name="heading 1" w:semiHidden="0" w:uiPriority="9" w:unhideWhenUsed="0" w:qFormat="1"/>
+    <w:lsdException w:name="heading 2" w:uiPriority="9" w:qFormat="1"/>
+    <w:lsdException w:name="heading 3" w:uiPriority="9" w:qFormat="1"/>
+    <w:lsdException w:name="heading 4" w:uiPriority="9" w:qFormat="1"/>
+    <w:lsdException w:name="heading 5" w:uiPriority="9" w:qFormat="1"/>
+    <w:lsdException w:name="heading 6" w:uiPriority="9" w:qFormat="1"/>
+    <w:lsdException w:name="heading 7" w:uiPriority="9" w:qFormat="1"/>
+    <w:lsdException w:name="heading 8" w:uiPriority="9" w:qFormat="1"/>
+    <w:lsdException w:name="heading 9" w:uiPriority="9" w:qFormat="1"/>
+    <w:lsdException w:name="toc 1" w:uiPriority="39"/>
+    <w:lsdException w:name="toc 2" w:uiPriority="39"/>
+    <w:lsdException w:name="toc 3" w:uiPriority="39"/>
+    <w:lsdException w:name="toc 4" w:uiPriority="39"/>
+    <w:lsdException w:name="toc 5" w:uiPriority="39"/>
+    <w:lsdException w:name="toc 6" w:uiPriority="39"/>
+    <w:lsdException w:name="toc 7" w:uiPriority="39"/>
+    <w:lsdException w:name="toc 8" w:uiPriority="39"/>
+    <w:lsdException w:name="toc 9" w:uiPriority="39"/>
+    <w:lsdException w:name="caption" w:uiPriority="35" w:qFormat="1"/>
+    <w:lsdException w:name="Title" w:semiHidden="0" w:uiPriority="10" w:unhideWhenUsed="0" w:qFormat="1"/>
+    <w:lsdException w:name="Default Paragraph Font" w:uiPriority="1"/>
+    <w:lsdException w:name="Subtitle" w:semiHidden="0" w:uiPriority="11" w:unhideWhenUsed="0" w:qFormat="1"/>
+    <w:lsdException w:name="Strong" w:semiHidden="0" w:uiPriority="22" w:unhideWhenUsed="0" w:qFormat="1"/>
+    <w:lsdException w:name="Emphasis" w:semiHidden="0" w:uiPriority="20" w:unhideWhenUsed="0" w:qFormat="1"/>
+    <w:lsdException w:name="Table Grid" w:semiHidden="0" w:uiPriority="39" w:unhideWhenUsed="0"/>
+    <w:lsdException w:name="Placeholder Text" w:unhideWhenUsed="0"/>
+    <w:lsdException w:name="No Spacing" w:semiHidden="0" w:uiPriority="1" w:unhideWhenUsed="0" w:qFormat="1"/>
+    <w:lsdException w:name="Light Shading" w:semiHidden="0" w:uiPriority="60" w:unhideWhenUsed="0"/>
+    <w:lsdException w:name="Light List" w:semiHidden="0" w:uiPriority="61" w:unhideWhenUsed="0"/>
+    <w:lsdException w:name="Light Grid" w:semiHidden="0" w:uiPriority="62" w:unhideWhenUsed="0"/>
+    <w:lsdException w:name="Medium Shading 1" w:semiHidden="0" w:uiPriority="63" w:unhideWhenUsed="0"/>
+    <w:lsdException w:name="Medium Shading 2" w:semiHidden="0" w:uiPriority="64" w:unhideWhenUsed="0"/>
+    <w:lsdException w:name="Medium List 1" w:semiHidden="0" w:uiPriority="65" w:unhideWhenUsed="0"/>
+    <w:lsdException w:name="Medium List 2" w:semiHidden="0" w:uiPriority="66" w:unhideWhenUsed="0"/>
+    <w:lsdException w:name="Medium Grid 1" w:semiHidden="0" w:uiPriority="67" w:unhideWhenUsed="0"/>
+    <w:lsdException w:name="Medium Grid 2" w:semiHidden="0" w:uiPriority="68" w:unhideWhenUsed="0"/>
+    <w:lsdException w:name="Medium Grid 3" w:semiHidden="0" w:uiPriority="69" w:unhideWhenUsed="0"/>
+    <w:lsdException w:name="Dark List" w:semiHidden="0" w:uiPriority="70" w:unhideWhenUsed="0"/>
+    <w:lsdException w:name="Colorful Shading" w:semiHidden="0" w:uiPriority="71" w:unhideWhenUsed="0"/>
+    <w:lsdException w:name="Colorful List" w:semiHidden="0" w:uiPriority="72" w:unhideWhenUsed="0"/>
+    <w:lsdException w:name="Colorful Grid" w:semiHidden="0" w:uiPriority="73" w:unhideWhenUsed="0"/>
+    <w:lsdException w:name="Light Shading Accent 1" w:semiHidden="0" w:uiPriority="60" w:unhideWhenUsed="0"/>
+    <w:lsdException w:name="Light List Accent 1" w:semiHidden="0" w:uiPriority="61" w:unhideWhenUsed="0"/>
+    <w:lsdException w:name="Light Grid Accent 1" w:semiHidden="0" w:uiPriority="62" w:unhideWhenUsed="0"/>
+    <w:lsdException w:name="Medium Shading 1 Accent 1" w:semiHidden="0" w:uiPriority="63" w:unhideWhenUsed="0"/>
+    <w:lsdException w:name="Medium Shading 2 Accent 1" w:semiHidden="0" w:uiPriority="64" w:unhideWhenUsed="0"/>
+    <w:lsdException w:name="Medium List 1 Accent 1" w:semiHidden="0" w:uiPriority="65" w:unhideWhenUsed="0"/>
+    <w:lsdException w:name="Revision" w:unhideWhenUsed="0"/>
+    <w:lsdException w:name="List Paragraph" w:semiHidden="0" w:uiPriority="34" w:unhideWhenUsed="0" w:qFormat="1"/>
+    <w:lsdException w:name="Quote" w:semiHidden="0" w:uiPriority="29" w:unhideWhenUsed="0" w:qFormat="1"/>
+    <w:lsdException w:name="Intense Quote" w:semiHidden="0" w:uiPriority="30" w:unhideWhenUsed="0" w:qFormat="1"/>
+    <w:lsdException w:name="Medium List 2 Accent 1" w:semiHidden="0" w:uiPriority="66" w:unhideWhenUsed="0"/>
+    <w:lsdException w:name="Medium Grid 1 Accent 1" w:semiHidden="0" w:uiPriority="67" w:unhideWhenUsed="0"/>
+    <w:lsdException w:name="Medium Grid 2 Accent 1" w:semiHidden="0" w:uiPriority="68" w:unhideWhenUsed="0"/>
+    <w:lsdException w:name="Medium Grid 3 Accent 1" w:semiHidden="0" w:uiPriority="69" w:unhideWhenUsed="0"/>
+    <w:lsdException w:name="Dark List Accent 1" w:semiHidden="0" w:uiPriority="70" w:unhideWhenUsed="0"/>
+    <w:lsdException w:name="Colorful Shading Accent 1" w:semiHidden="0" w:uiPriority="71" w:unhideWhenUsed="0"/>
+    <w:lsdException w:name="Colorful List Accent 1" w:semiHidden="0" w:uiPriority="72" w:unhideWhenUsed="0"/>
+    <w:lsdException w:name="Colorful Grid Accent 1" w:semiHidden="0" w:uiPriority="73" w:unhideWhenUsed="0"/>
+    <w:lsdException w:name="Light Shading Accent 2" w:semiHidden="0" w:uiPriority="60" w:unhideWhenUsed="0"/>
+    <w:lsdException w:name="Light List Accent 2" w:semiHidden="0" w:uiPriority="61" w:unhideWhenUsed="0"/>
+    <w:lsdException w:name="Light Grid Accent 2" w:semiHidden="0" w:uiPriority="62" w:unhideWhenUsed="0"/>
+    <w:lsdException w:name="Medium Shading 1 Accent 2" w:semiHidden="0" w:uiPriority="63" w:unhideWhenUsed="0"/>
+    <w:lsdException w:name="Medium Shading 2 Accent 2" w:semiHidden="0" w:uiPriority="64" w:unhideWhenUsed="0"/>
+    <w:lsdException w:name="Medium List 1 Accent 2" w:semiHidden="0" w:uiPriority="65" w:unhideWhenUsed="0"/>
+    <w:lsdException w:name="Medium List 2 Accent 2" w:semiHidden="0" w:uiPriority="66" w:unhideWhenUsed="0"/>
+    <w:lsdException w:name="Medium Grid 1 Accent 2" w:semiHidden="0" w:uiPriority="67" w:unhideWhenUsed="0"/>
+    <w:lsdException w:name="Medium Grid 2 Accent 2" w:semiHidden="0" w:uiPriority="68" w:unhideWhenUsed="0"/>
+    <w:lsdException w:name="Medium Grid 3 Accent 2" w:semiHidden="0" w:uiPriority="69" w:unhideWhenUsed="0"/>
+    <w:lsdException w:name="Dark List Accent 2" w:semiHidden="0" w:uiPriority="70" w:unhideWhenUsed="0"/>
+    <w:lsdException w:name="Colorful Shading Accent 2" w:semiHidden="0" w:uiPriority="71" w:unhideWhenUsed="0"/>
+    <w:lsdException w:name="Colorful List Accent 2" w:semiHidden="0" w:uiPriority="72" w:unhideWhenUsed="0"/>
+    <w:lsdException w:name="Colorful Grid Accent 2" w:semiHidden="0" w:uiPriority="73" w:unhideWhenUsed="0"/>
+    <w:lsdException w:name="Light Shading Accent 3" w:semiHidden="0" w:uiPriority="60" w:unhideWhenUsed="0"/>
+    <w:lsdException w:name="Light List Accent 3" w:semiHidden="0" w:uiPriority="61" w:unhideWhenUsed="0"/>
+    <w:lsdException w:name="Light Grid Accent 3" w:semiHidden="0" w:uiPriority="62" w:unhideWhenUsed="0"/>
+    <w:lsdException w:name="Medium Shading 1 Accent 3" w:semiHidden="0" w:uiPriority="63" w:unhideWhenUsed="0"/>
+    <w:lsdException w:name="Medium Shading 2 Accent 3" w:semiHidden="0" w:uiPriority="64" w:unhideWhenUsed="0"/>
+    <w:lsdException w:name="Medium List 1 Accent 3" w:semiHidden="0" w:uiPriority="65" w:unhideWhenUsed="0"/>
+    <w:lsdException w:name="Medium List 2 Accent 3" w:semiHidden="0" w:uiPriority="66" w:unhideWhenUsed="0"/>
+    <w:lsdException w:name="Medium Grid 1 Accent 3" w:semiHidden="0" w:uiPriority="67" w:unhideWhenUsed="0"/>
+    <w:lsdException w:name="Medium Grid 2 Accent 3" w:semiHidden="0" w:uiPriority="68" w:unhideWhenUsed="0"/>
+    <w:lsdException w:name="Medium Grid 3 Accent 3" w:semiHidden="0" w:uiPriority="69" w:unhideWhenUsed="0"/>
+    <w:lsdException w:name="Dark List Accent 3" w:semiHidden="0" w:uiPriority="70" w:unhideWhenUsed="0"/>
+    <w:lsdException w:name="Colorful Shading Accent 3" w:semiHidden="0" w:uiPriority="71" w:unhideWhenUsed="0"/>
+    <w:lsdException w:name="Colorful List Accent 3" w:semiHidden="0" w:uiPriority="72" w:unhideWhenUsed="0"/>
+    <w:lsdException w:name="Colorful Grid Accent 3" w:semiHidden="0" w:uiPriority="73" w:unhideWhenUsed="0"/>
+    <w:lsdException w:name="Light Shading Accent 4" w:semiHidden="0" w:uiPriority="60" w:unhideWhenUsed="0"/>
+    <w:lsdException w:name="Light List Accent 4" w:semiHidden="0" w:uiPriority="61" w:unhideWhenUsed="0"/>
+    <w:lsdException w:name="Light Grid Accent 4" w:semiHidden="0" w:uiPriority="62" w:unhideWhenUsed="0"/>
+    <w:lsdException w:name="Medium Shading 1 Accent 4" w:semiHidden="0" w:uiPriority="63" w:unhideWhenUsed="0"/>
+    <w:lsdException w:name="Medium Shading 2 Accent 4" w:semiHidden="0" w:uiPriority="64" w:unhideWhenUsed="0"/>
+    <w:lsdException w:name="Medium List 1 Accent 4" w:semiHidden="0" w:uiPriority="65" w:unhideWhenUsed="0"/>
+    <w:lsdException w:name="Medium List 2 Accent 4" w:semiHidden="0" w:uiPriority="66" w:unhideWhenUsed="0"/>
+    <w:lsdException w:name="Medium Grid 1 Accent 4" w:semiHidden="0" w:uiPriority="67" w:unhideWhenUsed="0"/>
+    <w:lsdException w:name="Medium Grid 2 Accent 4" w:semiHidden="0" w:uiPriority="68" w:unhideWhenUsed="0"/>
+    <w:lsdException w:name="Medium Grid 3 Accent 4" w:semiHidden="0" w:uiPriority="69" w:unhideWhenUsed="0"/>
+    <w:lsdException w:name="Dark List Accent 4" w:semiHidden="0" w:uiPriority="70" w:unhideWhenUsed="0"/>
+    <w:lsdException w:name="Colorful Shading Accent 4" w:semiHidden="0" w:uiPriority="71" w:unhideWhenUsed="0"/>
+    <w:lsdException w:name="Colorful List Accent 4" w:semiHidden="0" w:uiPriority="72" w:unhideWhenUsed="0"/>
+    <w:lsdException w:name="Colorful Grid Accent 4" w:semiHidden="0" w:uiPriority="73" w:unhideWhenUsed="0"/>
+    <w:lsdException w:name="Light Shading Accent 5" w:semiHidden="0" w:uiPriority="60" w:unhideWhenUsed="0"/>
+    <w:lsdException w:name="Light List Accent 5" w:semiHidden="0" w:uiPriority="61" w:unhideWhenUsed="0"/>
+    <w:lsdException w:name="Light Grid Accent 5" w:semiHidden="0" w:uiPriority="62" w:unhideWhenUsed="0"/>
+    <w:lsdException w:name="Medium Shading 1 Accent 5" w:semiHidden="0" w:uiPriority="63" w:unhideWhenUsed="0"/>
+    <w:lsdException w:name="Medium Shading 2 Accent 5" w:semiHidden="0" w:uiPriority="64" w:unhideWhenUsed="0"/>
+    <w:lsdException w:name="Medium List 1 Accent 5" w:semiHidden="0" w:uiPriority="65" w:unhideWhenUsed="0"/>
+    <w:lsdException w:name="Medium List 2 Accent 5" w:semiHidden="0" w:uiPriority="66" w:unhideWhenUsed="0"/>
+    <w:lsdException w:name="Medium Grid 1 Accent 5" w:semiHidden="0" w:uiPriority="67" w:unhideWhenUsed="0"/>
+    <w:lsdException w:name="Medium Grid 2 Accent 5" w:semiHidden="0" w:uiPriority="68" w:unhideWhenUsed="0"/>
+    <w:lsdException w:name="Medium Grid 3 Accent 5" w:semiHidden="0" w:uiPriority="69" w:unhideWhenUsed="0"/>
+    <w:lsdException w:name="Dark List Accent 5" w:semiHidden="0" w:uiPriority="70" w:unhideWhenUsed="0"/>
+    <w:lsdException w:name="Colorful Shading Accent 5" w:semiHidden="0" w:uiPriority="71" w:unhideWhenUsed="0"/>
+    <w:lsdException w:name="Colorful List Accent 5" w:semiHidden="0" w:uiPriority="72" w:unhideWhenUsed="0"/>
+    <w:lsdException w:name="Colorful Grid Accent 5" w:semiHidden="0" w:uiPriority="73" w:unhideWhenUsed="0"/>
+    <w:lsdException w:name="Light Shading Accent 6" w:semiHidden="0" w:uiPriority="60" w:unhideWhenUsed="0"/>
+    <w:lsdException w:name="Light List Accent 6" w:semiHidden="0" w:uiPriority="61" w:unhideWhenUsed="0"/>
+    <w:lsdException w:name="Light Grid Accent 6" w:semiHidden="0" w:uiPriority="62" w:unhideWhenUsed="0"/>
+    <w:lsdException w:name="Medium Shading 1 Accent 6" w:semiHidden="0" w:uiPriority="63" w:unhideWhenUsed="0"/>
+    <w:lsdException w:name="Medium Shading 2 Accent 6" w:semiHidden="0" w:uiPriority="64" w:unhideWhenUsed="0"/>
+    <w:lsdException w:name="Medium List 1 Accent 6" w:semiHidden="0" w:uiPriority="65" w:unhideWhenUsed="0"/>
+    <w:lsdException w:name="Medium List 2 Accent 6" w:semiHidden="0" w:uiPriority="66" w:unhideWhenUsed="0"/>
+    <w:lsdException w:name="Medium Grid 1 Accent 6" w:semiHidden="0" w:uiPriority="67" w:unhideWhenUsed="0"/>
+    <w:lsdException w:name="Medium Grid 2 Accent 6" w:semiHidden="0" w:uiPriority="68" w:unhideWhenUsed="0"/>
+    <w:lsdException w:name="Medium Grid 3 Accent 6" w:semiHidden="0" w:uiPriority="69" w:unhideWhenUsed="0"/>
+    <w:lsdException w:name="Dark List Accent 6" w:semiHidden="0" w:uiPriority="70" w:unhideWhenUsed="0"/>
+    <w:lsdException w:name="Colorful Shading Accent 6" w:semiHidden="0" w:uiPriority="71" w:unhideWhenUsed="0"/>
+    <w:lsdException w:name="Colorful List Accent 6" w:semiHidden="0" w:uiPriority="72" w:unhideWhenUsed="0"/>
+    <w:lsdException w:name="Colorful Grid Accent 6" w:semiHidden="0" w:uiPriority="73" w:unhideWhenUsed="0"/>
+    <w:lsdException w:name="Subtle Emphasis" w:semiHidden="0" w:uiPriority="19" w:unhideWhenUsed="0" w:qFormat="1"/>
+    <w:lsdException w:name="Intense Emphasis" w:semiHidden="0" w:uiPriority="21" w:unhideWhenUsed="0" w:qFormat="1"/>
+    <w:lsdException w:name="Subtle Reference" w:semiHidden="0" w:uiPriority="31" w:unhideWhenUsed="0" w:qFormat="1"/>
+    <w:lsdException w:name="Intense Reference" w:semiHidden="0" w:uiPriority="32" w:unhideWhenUsed="0" w:qFormat="1"/>
+    <w:lsdException w:name="Book Title" w:semiHidden="0" w:uiPriority="33" w:unhideWhenUsed="0" w:qFormat="1"/>
+    <w:lsdException w:name="Bibliography" w:uiPriority="37"/>
+    <w:lsdException w:name="TOC Heading" w:uiPriority="39" w:qFormat="1"/>
   </w:latentStyles>
   <w:style w:type="paragraph" w:default="1" w:styleId="Normal">
     <w:name w:val="Normal"/>
@@ -861,10 +775,274 @@
       <w:jc w:val="left"/>
     </w:pPr>
     <w:rPr>
-      <w:rFonts w:ascii="宋体" w:eastAsia="宋体" w:hAnsi="宋体" w:cs="宋体"/>
+      <w:rFonts w:ascii="SimSun" w:eastAsia="SimSun" w:hAnsi="SimSun" w:cs="SimSun"/>
       <w:kern w:val="0"/>
       <w:sz w:val="24"/>
       <w:szCs w:val="24"/>
+    </w:rPr>
+  </w:style>
+  <w:style w:type="paragraph" w:styleId="BalloonText">
+    <w:name w:val="Balloon Text"/>
+    <w:basedOn w:val="Normal"/>
+    <w:link w:val="BalloonTextChar"/>
+    <w:uiPriority w:val="99"/>
+    <w:semiHidden/>
+    <w:unhideWhenUsed/>
+    <w:rsid w:val="00BE5B13"/>
+    <w:rPr>
+      <w:rFonts w:ascii="Tahoma" w:hAnsi="Tahoma" w:cs="Tahoma"/>
+      <w:sz w:val="16"/>
+      <w:szCs w:val="16"/>
+    </w:rPr>
+  </w:style>
+  <w:style w:type="character" w:customStyle="1" w:styleId="BalloonTextChar">
+    <w:name w:val="Balloon Text Char"/>
+    <w:basedOn w:val="DefaultParagraphFont"/>
+    <w:link w:val="BalloonText"/>
+    <w:uiPriority w:val="99"/>
+    <w:semiHidden/>
+    <w:rsid w:val="00BE5B13"/>
+    <w:rPr>
+      <w:rFonts w:ascii="Tahoma" w:hAnsi="Tahoma" w:cs="Tahoma"/>
+      <w:sz w:val="16"/>
+      <w:szCs w:val="16"/>
+    </w:rPr>
+  </w:style>
+</w:styles>
+</file>
+
+<file path=word/stylesWithEffects.xml><?xml version="1.0" encoding="utf-8"?>
+<w:styles xmlns:wpc="http://schemas.microsoft.com/office/word/2010/wordprocessingCanvas" xmlns:mc="http://schemas.openxmlformats.org/markup-compatibility/2006" xmlns:o="urn:schemas-microsoft-com:office:office" xmlns:r="http://schemas.openxmlformats.org/officeDocument/2006/relationships" xmlns:m="http://schemas.openxmlformats.org/officeDocument/2006/math" xmlns:v="urn:schemas-microsoft-com:vml" xmlns:wp14="http://schemas.microsoft.com/office/word/2010/wordprocessingDrawing" xmlns:wp="http://schemas.openxmlformats.org/drawingml/2006/wordprocessingDrawing" xmlns:w10="urn:schemas-microsoft-com:office:word" xmlns:w="http://schemas.openxmlformats.org/wordprocessingml/2006/main" xmlns:w14="http://schemas.microsoft.com/office/word/2010/wordml" xmlns:wpg="http://schemas.microsoft.com/office/word/2010/wordprocessingGroup" xmlns:wpi="http://schemas.microsoft.com/office/word/2010/wordprocessingInk" xmlns:wne="http://schemas.microsoft.com/office/word/2006/wordml" xmlns:wps="http://schemas.microsoft.com/office/word/2010/wordprocessingShape" mc:Ignorable="w14 wp14">
+  <w:docDefaults>
+    <w:rPrDefault>
+      <w:rPr>
+        <w:rFonts w:asciiTheme="minorHAnsi" w:eastAsiaTheme="minorEastAsia" w:hAnsiTheme="minorHAnsi" w:cstheme="minorBidi"/>
+        <w:kern w:val="2"/>
+        <w:sz w:val="21"/>
+        <w:szCs w:val="22"/>
+        <w:lang w:val="en-US" w:eastAsia="zh-CN" w:bidi="ar-SA"/>
+      </w:rPr>
+    </w:rPrDefault>
+    <w:pPrDefault/>
+  </w:docDefaults>
+  <w:latentStyles w:defLockedState="0" w:defUIPriority="99" w:defSemiHidden="1" w:defUnhideWhenUsed="1" w:defQFormat="0" w:count="267">
+    <w:lsdException w:name="Normal" w:semiHidden="0" w:uiPriority="0" w:unhideWhenUsed="0" w:qFormat="1"/>
+    <w:lsdException w:name="heading 1" w:semiHidden="0" w:uiPriority="9" w:unhideWhenUsed="0" w:qFormat="1"/>
+    <w:lsdException w:name="heading 2" w:uiPriority="9" w:qFormat="1"/>
+    <w:lsdException w:name="heading 3" w:uiPriority="9" w:qFormat="1"/>
+    <w:lsdException w:name="heading 4" w:uiPriority="9" w:qFormat="1"/>
+    <w:lsdException w:name="heading 5" w:uiPriority="9" w:qFormat="1"/>
+    <w:lsdException w:name="heading 6" w:uiPriority="9" w:qFormat="1"/>
+    <w:lsdException w:name="heading 7" w:uiPriority="9" w:qFormat="1"/>
+    <w:lsdException w:name="heading 8" w:uiPriority="9" w:qFormat="1"/>
+    <w:lsdException w:name="heading 9" w:uiPriority="9" w:qFormat="1"/>
+    <w:lsdException w:name="toc 1" w:uiPriority="39"/>
+    <w:lsdException w:name="toc 2" w:uiPriority="39"/>
+    <w:lsdException w:name="toc 3" w:uiPriority="39"/>
+    <w:lsdException w:name="toc 4" w:uiPriority="39"/>
+    <w:lsdException w:name="toc 5" w:uiPriority="39"/>
+    <w:lsdException w:name="toc 6" w:uiPriority="39"/>
+    <w:lsdException w:name="toc 7" w:uiPriority="39"/>
+    <w:lsdException w:name="toc 8" w:uiPriority="39"/>
+    <w:lsdException w:name="toc 9" w:uiPriority="39"/>
+    <w:lsdException w:name="caption" w:uiPriority="35" w:qFormat="1"/>
+    <w:lsdException w:name="Title" w:semiHidden="0" w:uiPriority="10" w:unhideWhenUsed="0" w:qFormat="1"/>
+    <w:lsdException w:name="Default Paragraph Font" w:uiPriority="1"/>
+    <w:lsdException w:name="Subtitle" w:semiHidden="0" w:uiPriority="11" w:unhideWhenUsed="0" w:qFormat="1"/>
+    <w:lsdException w:name="Strong" w:semiHidden="0" w:uiPriority="22" w:unhideWhenUsed="0" w:qFormat="1"/>
+    <w:lsdException w:name="Emphasis" w:semiHidden="0" w:uiPriority="20" w:unhideWhenUsed="0" w:qFormat="1"/>
+    <w:lsdException w:name="Table Grid" w:semiHidden="0" w:uiPriority="39" w:unhideWhenUsed="0"/>
+    <w:lsdException w:name="Placeholder Text" w:unhideWhenUsed="0"/>
+    <w:lsdException w:name="No Spacing" w:semiHidden="0" w:uiPriority="1" w:unhideWhenUsed="0" w:qFormat="1"/>
+    <w:lsdException w:name="Light Shading" w:semiHidden="0" w:uiPriority="60" w:unhideWhenUsed="0"/>
+    <w:lsdException w:name="Light List" w:semiHidden="0" w:uiPriority="61" w:unhideWhenUsed="0"/>
+    <w:lsdException w:name="Light Grid" w:semiHidden="0" w:uiPriority="62" w:unhideWhenUsed="0"/>
+    <w:lsdException w:name="Medium Shading 1" w:semiHidden="0" w:uiPriority="63" w:unhideWhenUsed="0"/>
+    <w:lsdException w:name="Medium Shading 2" w:semiHidden="0" w:uiPriority="64" w:unhideWhenUsed="0"/>
+    <w:lsdException w:name="Medium List 1" w:semiHidden="0" w:uiPriority="65" w:unhideWhenUsed="0"/>
+    <w:lsdException w:name="Medium List 2" w:semiHidden="0" w:uiPriority="66" w:unhideWhenUsed="0"/>
+    <w:lsdException w:name="Medium Grid 1" w:semiHidden="0" w:uiPriority="67" w:unhideWhenUsed="0"/>
+    <w:lsdException w:name="Medium Grid 2" w:semiHidden="0" w:uiPriority="68" w:unhideWhenUsed="0"/>
+    <w:lsdException w:name="Medium Grid 3" w:semiHidden="0" w:uiPriority="69" w:unhideWhenUsed="0"/>
+    <w:lsdException w:name="Dark List" w:semiHidden="0" w:uiPriority="70" w:unhideWhenUsed="0"/>
+    <w:lsdException w:name="Colorful Shading" w:semiHidden="0" w:uiPriority="71" w:unhideWhenUsed="0"/>
+    <w:lsdException w:name="Colorful List" w:semiHidden="0" w:uiPriority="72" w:unhideWhenUsed="0"/>
+    <w:lsdException w:name="Colorful Grid" w:semiHidden="0" w:uiPriority="73" w:unhideWhenUsed="0"/>
+    <w:lsdException w:name="Light Shading Accent 1" w:semiHidden="0" w:uiPriority="60" w:unhideWhenUsed="0"/>
+    <w:lsdException w:name="Light List Accent 1" w:semiHidden="0" w:uiPriority="61" w:unhideWhenUsed="0"/>
+    <w:lsdException w:name="Light Grid Accent 1" w:semiHidden="0" w:uiPriority="62" w:unhideWhenUsed="0"/>
+    <w:lsdException w:name="Medium Shading 1 Accent 1" w:semiHidden="0" w:uiPriority="63" w:unhideWhenUsed="0"/>
+    <w:lsdException w:name="Medium Shading 2 Accent 1" w:semiHidden="0" w:uiPriority="64" w:unhideWhenUsed="0"/>
+    <w:lsdException w:name="Medium List 1 Accent 1" w:semiHidden="0" w:uiPriority="65" w:unhideWhenUsed="0"/>
+    <w:lsdException w:name="Revision" w:unhideWhenUsed="0"/>
+    <w:lsdException w:name="List Paragraph" w:semiHidden="0" w:uiPriority="34" w:unhideWhenUsed="0" w:qFormat="1"/>
+    <w:lsdException w:name="Quote" w:semiHidden="0" w:uiPriority="29" w:unhideWhenUsed="0" w:qFormat="1"/>
+    <w:lsdException w:name="Intense Quote" w:semiHidden="0" w:uiPriority="30" w:unhideWhenUsed="0" w:qFormat="1"/>
+    <w:lsdException w:name="Medium List 2 Accent 1" w:semiHidden="0" w:uiPriority="66" w:unhideWhenUsed="0"/>
+    <w:lsdException w:name="Medium Grid 1 Accent 1" w:semiHidden="0" w:uiPriority="67" w:unhideWhenUsed="0"/>
+    <w:lsdException w:name="Medium Grid 2 Accent 1" w:semiHidden="0" w:uiPriority="68" w:unhideWhenUsed="0"/>
+    <w:lsdException w:name="Medium Grid 3 Accent 1" w:semiHidden="0" w:uiPriority="69" w:unhideWhenUsed="0"/>
+    <w:lsdException w:name="Dark List Accent 1" w:semiHidden="0" w:uiPriority="70" w:unhideWhenUsed="0"/>
+    <w:lsdException w:name="Colorful Shading Accent 1" w:semiHidden="0" w:uiPriority="71" w:unhideWhenUsed="0"/>
+    <w:lsdException w:name="Colorful List Accent 1" w:semiHidden="0" w:uiPriority="72" w:unhideWhenUsed="0"/>
+    <w:lsdException w:name="Colorful Grid Accent 1" w:semiHidden="0" w:uiPriority="73" w:unhideWhenUsed="0"/>
+    <w:lsdException w:name="Light Shading Accent 2" w:semiHidden="0" w:uiPriority="60" w:unhideWhenUsed="0"/>
+    <w:lsdException w:name="Light List Accent 2" w:semiHidden="0" w:uiPriority="61" w:unhideWhenUsed="0"/>
+    <w:lsdException w:name="Light Grid Accent 2" w:semiHidden="0" w:uiPriority="62" w:unhideWhenUsed="0"/>
+    <w:lsdException w:name="Medium Shading 1 Accent 2" w:semiHidden="0" w:uiPriority="63" w:unhideWhenUsed="0"/>
+    <w:lsdException w:name="Medium Shading 2 Accent 2" w:semiHidden="0" w:uiPriority="64" w:unhideWhenUsed="0"/>
+    <w:lsdException w:name="Medium List 1 Accent 2" w:semiHidden="0" w:uiPriority="65" w:unhideWhenUsed="0"/>
+    <w:lsdException w:name="Medium List 2 Accent 2" w:semiHidden="0" w:uiPriority="66" w:unhideWhenUsed="0"/>
+    <w:lsdException w:name="Medium Grid 1 Accent 2" w:semiHidden="0" w:uiPriority="67" w:unhideWhenUsed="0"/>
+    <w:lsdException w:name="Medium Grid 2 Accent 2" w:semiHidden="0" w:uiPriority="68" w:unhideWhenUsed="0"/>
+    <w:lsdException w:name="Medium Grid 3 Accent 2" w:semiHidden="0" w:uiPriority="69" w:unhideWhenUsed="0"/>
+    <w:lsdException w:name="Dark List Accent 2" w:semiHidden="0" w:uiPriority="70" w:unhideWhenUsed="0"/>
+    <w:lsdException w:name="Colorful Shading Accent 2" w:semiHidden="0" w:uiPriority="71" w:unhideWhenUsed="0"/>
+    <w:lsdException w:name="Colorful List Accent 2" w:semiHidden="0" w:uiPriority="72" w:unhideWhenUsed="0"/>
+    <w:lsdException w:name="Colorful Grid Accent 2" w:semiHidden="0" w:uiPriority="73" w:unhideWhenUsed="0"/>
+    <w:lsdException w:name="Light Shading Accent 3" w:semiHidden="0" w:uiPriority="60" w:unhideWhenUsed="0"/>
+    <w:lsdException w:name="Light List Accent 3" w:semiHidden="0" w:uiPriority="61" w:unhideWhenUsed="0"/>
+    <w:lsdException w:name="Light Grid Accent 3" w:semiHidden="0" w:uiPriority="62" w:unhideWhenUsed="0"/>
+    <w:lsdException w:name="Medium Shading 1 Accent 3" w:semiHidden="0" w:uiPriority="63" w:unhideWhenUsed="0"/>
+    <w:lsdException w:name="Medium Shading 2 Accent 3" w:semiHidden="0" w:uiPriority="64" w:unhideWhenUsed="0"/>
+    <w:lsdException w:name="Medium List 1 Accent 3" w:semiHidden="0" w:uiPriority="65" w:unhideWhenUsed="0"/>
+    <w:lsdException w:name="Medium List 2 Accent 3" w:semiHidden="0" w:uiPriority="66" w:unhideWhenUsed="0"/>
+    <w:lsdException w:name="Medium Grid 1 Accent 3" w:semiHidden="0" w:uiPriority="67" w:unhideWhenUsed="0"/>
+    <w:lsdException w:name="Medium Grid 2 Accent 3" w:semiHidden="0" w:uiPriority="68" w:unhideWhenUsed="0"/>
+    <w:lsdException w:name="Medium Grid 3 Accent 3" w:semiHidden="0" w:uiPriority="69" w:unhideWhenUsed="0"/>
+    <w:lsdException w:name="Dark List Accent 3" w:semiHidden="0" w:uiPriority="70" w:unhideWhenUsed="0"/>
+    <w:lsdException w:name="Colorful Shading Accent 3" w:semiHidden="0" w:uiPriority="71" w:unhideWhenUsed="0"/>
+    <w:lsdException w:name="Colorful List Accent 3" w:semiHidden="0" w:uiPriority="72" w:unhideWhenUsed="0"/>
+    <w:lsdException w:name="Colorful Grid Accent 3" w:semiHidden="0" w:uiPriority="73" w:unhideWhenUsed="0"/>
+    <w:lsdException w:name="Light Shading Accent 4" w:semiHidden="0" w:uiPriority="60" w:unhideWhenUsed="0"/>
+    <w:lsdException w:name="Light List Accent 4" w:semiHidden="0" w:uiPriority="61" w:unhideWhenUsed="0"/>
+    <w:lsdException w:name="Light Grid Accent 4" w:semiHidden="0" w:uiPriority="62" w:unhideWhenUsed="0"/>
+    <w:lsdException w:name="Medium Shading 1 Accent 4" w:semiHidden="0" w:uiPriority="63" w:unhideWhenUsed="0"/>
+    <w:lsdException w:name="Medium Shading 2 Accent 4" w:semiHidden="0" w:uiPriority="64" w:unhideWhenUsed="0"/>
+    <w:lsdException w:name="Medium List 1 Accent 4" w:semiHidden="0" w:uiPriority="65" w:unhideWhenUsed="0"/>
+    <w:lsdException w:name="Medium List 2 Accent 4" w:semiHidden="0" w:uiPriority="66" w:unhideWhenUsed="0"/>
+    <w:lsdException w:name="Medium Grid 1 Accent 4" w:semiHidden="0" w:uiPriority="67" w:unhideWhenUsed="0"/>
+    <w:lsdException w:name="Medium Grid 2 Accent 4" w:semiHidden="0" w:uiPriority="68" w:unhideWhenUsed="0"/>
+    <w:lsdException w:name="Medium Grid 3 Accent 4" w:semiHidden="0" w:uiPriority="69" w:unhideWhenUsed="0"/>
+    <w:lsdException w:name="Dark List Accent 4" w:semiHidden="0" w:uiPriority="70" w:unhideWhenUsed="0"/>
+    <w:lsdException w:name="Colorful Shading Accent 4" w:semiHidden="0" w:uiPriority="71" w:unhideWhenUsed="0"/>
+    <w:lsdException w:name="Colorful List Accent 4" w:semiHidden="0" w:uiPriority="72" w:unhideWhenUsed="0"/>
+    <w:lsdException w:name="Colorful Grid Accent 4" w:semiHidden="0" w:uiPriority="73" w:unhideWhenUsed="0"/>
+    <w:lsdException w:name="Light Shading Accent 5" w:semiHidden="0" w:uiPriority="60" w:unhideWhenUsed="0"/>
+    <w:lsdException w:name="Light List Accent 5" w:semiHidden="0" w:uiPriority="61" w:unhideWhenUsed="0"/>
+    <w:lsdException w:name="Light Grid Accent 5" w:semiHidden="0" w:uiPriority="62" w:unhideWhenUsed="0"/>
+    <w:lsdException w:name="Medium Shading 1 Accent 5" w:semiHidden="0" w:uiPriority="63" w:unhideWhenUsed="0"/>
+    <w:lsdException w:name="Medium Shading 2 Accent 5" w:semiHidden="0" w:uiPriority="64" w:unhideWhenUsed="0"/>
+    <w:lsdException w:name="Medium List 1 Accent 5" w:semiHidden="0" w:uiPriority="65" w:unhideWhenUsed="0"/>
+    <w:lsdException w:name="Medium List 2 Accent 5" w:semiHidden="0" w:uiPriority="66" w:unhideWhenUsed="0"/>
+    <w:lsdException w:name="Medium Grid 1 Accent 5" w:semiHidden="0" w:uiPriority="67" w:unhideWhenUsed="0"/>
+    <w:lsdException w:name="Medium Grid 2 Accent 5" w:semiHidden="0" w:uiPriority="68" w:unhideWhenUsed="0"/>
+    <w:lsdException w:name="Medium Grid 3 Accent 5" w:semiHidden="0" w:uiPriority="69" w:unhideWhenUsed="0"/>
+    <w:lsdException w:name="Dark List Accent 5" w:semiHidden="0" w:uiPriority="70" w:unhideWhenUsed="0"/>
+    <w:lsdException w:name="Colorful Shading Accent 5" w:semiHidden="0" w:uiPriority="71" w:unhideWhenUsed="0"/>
+    <w:lsdException w:name="Colorful List Accent 5" w:semiHidden="0" w:uiPriority="72" w:unhideWhenUsed="0"/>
+    <w:lsdException w:name="Colorful Grid Accent 5" w:semiHidden="0" w:uiPriority="73" w:unhideWhenUsed="0"/>
+    <w:lsdException w:name="Light Shading Accent 6" w:semiHidden="0" w:uiPriority="60" w:unhideWhenUsed="0"/>
+    <w:lsdException w:name="Light List Accent 6" w:semiHidden="0" w:uiPriority="61" w:unhideWhenUsed="0"/>
+    <w:lsdException w:name="Light Grid Accent 6" w:semiHidden="0" w:uiPriority="62" w:unhideWhenUsed="0"/>
+    <w:lsdException w:name="Medium Shading 1 Accent 6" w:semiHidden="0" w:uiPriority="63" w:unhideWhenUsed="0"/>
+    <w:lsdException w:name="Medium Shading 2 Accent 6" w:semiHidden="0" w:uiPriority="64" w:unhideWhenUsed="0"/>
+    <w:lsdException w:name="Medium List 1 Accent 6" w:semiHidden="0" w:uiPriority="65" w:unhideWhenUsed="0"/>
+    <w:lsdException w:name="Medium List 2 Accent 6" w:semiHidden="0" w:uiPriority="66" w:unhideWhenUsed="0"/>
+    <w:lsdException w:name="Medium Grid 1 Accent 6" w:semiHidden="0" w:uiPriority="67" w:unhideWhenUsed="0"/>
+    <w:lsdException w:name="Medium Grid 2 Accent 6" w:semiHidden="0" w:uiPriority="68" w:unhideWhenUsed="0"/>
+    <w:lsdException w:name="Medium Grid 3 Accent 6" w:semiHidden="0" w:uiPriority="69" w:unhideWhenUsed="0"/>
+    <w:lsdException w:name="Dark List Accent 6" w:semiHidden="0" w:uiPriority="70" w:unhideWhenUsed="0"/>
+    <w:lsdException w:name="Colorful Shading Accent 6" w:semiHidden="0" w:uiPriority="71" w:unhideWhenUsed="0"/>
+    <w:lsdException w:name="Colorful List Accent 6" w:semiHidden="0" w:uiPriority="72" w:unhideWhenUsed="0"/>
+    <w:lsdException w:name="Colorful Grid Accent 6" w:semiHidden="0" w:uiPriority="73" w:unhideWhenUsed="0"/>
+    <w:lsdException w:name="Subtle Emphasis" w:semiHidden="0" w:uiPriority="19" w:unhideWhenUsed="0" w:qFormat="1"/>
+    <w:lsdException w:name="Intense Emphasis" w:semiHidden="0" w:uiPriority="21" w:unhideWhenUsed="0" w:qFormat="1"/>
+    <w:lsdException w:name="Subtle Reference" w:semiHidden="0" w:uiPriority="31" w:unhideWhenUsed="0" w:qFormat="1"/>
+    <w:lsdException w:name="Intense Reference" w:semiHidden="0" w:uiPriority="32" w:unhideWhenUsed="0" w:qFormat="1"/>
+    <w:lsdException w:name="Book Title" w:semiHidden="0" w:uiPriority="33" w:unhideWhenUsed="0" w:qFormat="1"/>
+    <w:lsdException w:name="Bibliography" w:uiPriority="37"/>
+    <w:lsdException w:name="TOC Heading" w:uiPriority="39" w:qFormat="1"/>
+  </w:latentStyles>
+  <w:style w:type="paragraph" w:default="1" w:styleId="Normal">
+    <w:name w:val="Normal"/>
+    <w:qFormat/>
+    <w:pPr>
+      <w:widowControl w:val="0"/>
+      <w:jc w:val="both"/>
+    </w:pPr>
+  </w:style>
+  <w:style w:type="character" w:default="1" w:styleId="DefaultParagraphFont">
+    <w:name w:val="Default Paragraph Font"/>
+    <w:uiPriority w:val="1"/>
+    <w:semiHidden/>
+    <w:unhideWhenUsed/>
+  </w:style>
+  <w:style w:type="table" w:default="1" w:styleId="TableNormal">
+    <w:name w:val="Normal Table"/>
+    <w:uiPriority w:val="99"/>
+    <w:semiHidden/>
+    <w:unhideWhenUsed/>
+    <w:tblPr>
+      <w:tblInd w:w="0" w:type="dxa"/>
+      <w:tblCellMar>
+        <w:top w:w="0" w:type="dxa"/>
+        <w:left w:w="108" w:type="dxa"/>
+        <w:bottom w:w="0" w:type="dxa"/>
+        <w:right w:w="108" w:type="dxa"/>
+      </w:tblCellMar>
+    </w:tblPr>
+  </w:style>
+  <w:style w:type="numbering" w:default="1" w:styleId="NoList">
+    <w:name w:val="No List"/>
+    <w:uiPriority w:val="99"/>
+    <w:semiHidden/>
+    <w:unhideWhenUsed/>
+  </w:style>
+  <w:style w:type="paragraph" w:styleId="NormalWeb">
+    <w:name w:val="Normal (Web)"/>
+    <w:basedOn w:val="Normal"/>
+    <w:uiPriority w:val="99"/>
+    <w:semiHidden/>
+    <w:unhideWhenUsed/>
+    <w:rsid w:val="00415562"/>
+    <w:pPr>
+      <w:widowControl/>
+      <w:spacing w:before="100" w:beforeAutospacing="1" w:after="100" w:afterAutospacing="1"/>
+      <w:jc w:val="left"/>
+    </w:pPr>
+    <w:rPr>
+      <w:rFonts w:ascii="SimSun" w:eastAsia="SimSun" w:hAnsi="SimSun" w:cs="SimSun"/>
+      <w:kern w:val="0"/>
+      <w:sz w:val="24"/>
+      <w:szCs w:val="24"/>
+    </w:rPr>
+  </w:style>
+  <w:style w:type="paragraph" w:styleId="BalloonText">
+    <w:name w:val="Balloon Text"/>
+    <w:basedOn w:val="Normal"/>
+    <w:link w:val="BalloonTextChar"/>
+    <w:uiPriority w:val="99"/>
+    <w:semiHidden/>
+    <w:unhideWhenUsed/>
+    <w:rsid w:val="00BE5B13"/>
+    <w:rPr>
+      <w:rFonts w:ascii="Tahoma" w:hAnsi="Tahoma" w:cs="Tahoma"/>
+      <w:sz w:val="16"/>
+      <w:szCs w:val="16"/>
+    </w:rPr>
+  </w:style>
+  <w:style w:type="character" w:customStyle="1" w:styleId="BalloonTextChar">
+    <w:name w:val="Balloon Text Char"/>
+    <w:basedOn w:val="DefaultParagraphFont"/>
+    <w:link w:val="BalloonText"/>
+    <w:uiPriority w:val="99"/>
+    <w:semiHidden/>
+    <w:rsid w:val="00BE5B13"/>
+    <w:rPr>
+      <w:rFonts w:ascii="Tahoma" w:hAnsi="Tahoma" w:cs="Tahoma"/>
+      <w:sz w:val="16"/>
+      <w:szCs w:val="16"/>
     </w:rPr>
   </w:style>
 </w:styles>
@@ -1125,7 +1303,7 @@
   <a:extraClrSchemeLst/>
   <a:extLst>
     <a:ext uri="{05A4C25C-085E-4340-85A3-A5531E510DB2}">
-      <thm15:themeFamily xmlns:thm15="http://schemas.microsoft.com/office/thememl/2012/main" name="Office Theme" id="{62F939B6-93AF-4DB8-9C6B-D6C7DFDC589F}" vid="{4A3C46E8-61CC-4603-A589-7422A47A8E4A}"/>
+      <thm15:themeFamily xmlns:thm15="http://schemas.microsoft.com/office/thememl/2012/main" xmlns="" name="Office Theme" id="{62F939B6-93AF-4DB8-9C6B-D6C7DFDC589F}" vid="{4A3C46E8-61CC-4603-A589-7422A47A8E4A}"/>
     </a:ext>
   </a:extLst>
 </a:theme>

</xml_diff>